<commit_message>
in/xem trước : cứu trợ> xuất kho
</commit_message>
<xml_diff>
--- a/src/main/resources/reports/xuatkhac/Biên bản lấy mẫu bàn giao mẫu.docx
+++ b/src/main/resources/reports/xuatkhac/Biên bản lấy mẫu bàn giao mẫu.docx
@@ -181,7 +181,7 @@
               </wp:anchor>
             </w:drawing>
           </mc:Choice>
-          <mc:Fallback xmlns:sl="http://schemas.openxmlformats.org/schemaLibrary/2006/main" xmlns:a="http://schemas.openxmlformats.org/drawingml/2006/main" xmlns:pic="http://schemas.openxmlformats.org/drawingml/2006/picture" xmlns:c="http://schemas.openxmlformats.org/drawingml/2006/chart" xmlns:lc="http://schemas.openxmlformats.org/drawingml/2006/lockedCanvas" xmlns:dgm="http://schemas.openxmlformats.org/drawingml/2006/diagram">
+          <mc:Fallback xmlns:dgm="http://schemas.openxmlformats.org/drawingml/2006/diagram" xmlns:lc="http://schemas.openxmlformats.org/drawingml/2006/lockedCanvas" xmlns:c="http://schemas.openxmlformats.org/drawingml/2006/chart" xmlns:pic="http://schemas.openxmlformats.org/drawingml/2006/picture" xmlns:a="http://schemas.openxmlformats.org/drawingml/2006/main" xmlns:sl="http://schemas.openxmlformats.org/schemaLibrary/2006/main">
             <w:drawing>
               <wp:anchor allowOverlap="1" behindDoc="0" distB="0" distT="0" distL="114300" distR="114300" hidden="0" layoutInCell="1" locked="0" relativeHeight="0" simplePos="0">
                 <wp:simplePos x="0" y="0"/>
@@ -286,77 +286,77 @@
         </w:rPr>
         <w:fldChar w:fldCharType="end"/>
       </w:r>
+      <w:r>
+        <w:rPr>
+          <w:b/>
+          <w:color w:val="000000"/>
+          <w:sz w:val="32"/>
+          <w:szCs w:val="32"/>
+        </w:rPr>
+        <w:t xml:space="preserve"> ĐỂ KIỂM TRA CÁC CHỈ TIÊU CHẤT LƯỢNG</w:t>
+      </w:r>
+    </w:p>
+    <w:p>
+      <w:pPr>
+        <w:jc w:val="center"/>
+        <w:rPr>
+          <w:rFonts w:asciiTheme="majorHAnsi" w:hAnsiTheme="majorHAnsi" w:cstheme="majorHAnsi"/>
+          <w:color w:val="000000"/>
+          <w:lang w:val="nl-NL"/>
+        </w:rPr>
+      </w:pPr>
+      <w:proofErr w:type="spellStart"/>
+      <w:r>
+        <w:rPr>
+          <w:color w:val="000000"/>
+        </w:rPr>
+        <w:t>Số</w:t>
+      </w:r>
+      <w:proofErr w:type="spellEnd"/>
+      <w:r>
+        <w:rPr>
+          <w:color w:val="000000"/>
+        </w:rPr>
+        <w:t xml:space="preserve">: </w:t>
+      </w:r>
+      <w:r>
+        <w:rPr>
+          <w:rFonts w:asciiTheme="majorHAnsi" w:hAnsiTheme="majorHAnsi" w:cstheme="majorHAnsi"/>
+          <w:color w:val="000000"/>
+        </w:rPr>
+        <w:fldChar w:fldCharType="begin"/>
+      </w:r>
+      <w:r>
+        <w:rPr>
+          <w:rFonts w:asciiTheme="majorHAnsi" w:hAnsiTheme="majorHAnsi" w:cstheme="majorHAnsi"/>
+          <w:color w:val="000000"/>
+        </w:rPr>
+        <w:instrText xml:space="preserve"> MERGEFIELD  $!data.soBienBan  \* MERGEFORMAT </w:instrText>
+      </w:r>
+      <w:r>
+        <w:rPr>
+          <w:rFonts w:asciiTheme="majorHAnsi" w:hAnsiTheme="majorHAnsi" w:cstheme="majorHAnsi"/>
+          <w:color w:val="000000"/>
+        </w:rPr>
+        <w:fldChar w:fldCharType="separate"/>
+      </w:r>
+      <w:r>
+        <w:rPr>
+          <w:rFonts w:asciiTheme="majorHAnsi" w:hAnsiTheme="majorHAnsi" w:cstheme="majorHAnsi"/>
+          <w:noProof/>
+          <w:color w:val="000000"/>
+        </w:rPr>
+        <w:t>«$!data.soBienBan»</w:t>
+      </w:r>
+      <w:r>
+        <w:rPr>
+          <w:rFonts w:asciiTheme="majorHAnsi" w:hAnsiTheme="majorHAnsi" w:cstheme="majorHAnsi"/>
+          <w:color w:val="000000"/>
+        </w:rPr>
+        <w:fldChar w:fldCharType="end"/>
+      </w:r>
       <w:bookmarkStart w:id="0" w:name="_GoBack"/>
       <w:bookmarkEnd w:id="0"/>
-      <w:r>
-        <w:rPr>
-          <w:b/>
-          <w:color w:val="000000"/>
-          <w:sz w:val="32"/>
-          <w:szCs w:val="32"/>
-        </w:rPr>
-        <w:t xml:space="preserve"> ĐỂ KIỂM TRA CÁC CHỈ TIÊU CHẤT LƯỢNG</w:t>
-      </w:r>
-    </w:p>
-    <w:p>
-      <w:pPr>
-        <w:jc w:val="center"/>
-        <w:rPr>
-          <w:rFonts w:asciiTheme="majorHAnsi" w:hAnsiTheme="majorHAnsi" w:cstheme="majorHAnsi"/>
-          <w:color w:val="000000"/>
-          <w:lang w:val="nl-NL"/>
-        </w:rPr>
-      </w:pPr>
-      <w:proofErr w:type="spellStart"/>
-      <w:r>
-        <w:rPr>
-          <w:color w:val="000000"/>
-        </w:rPr>
-        <w:t>Số</w:t>
-      </w:r>
-      <w:proofErr w:type="spellEnd"/>
-      <w:r>
-        <w:rPr>
-          <w:color w:val="000000"/>
-        </w:rPr>
-        <w:t xml:space="preserve">: </w:t>
-      </w:r>
-      <w:r>
-        <w:rPr>
-          <w:rFonts w:asciiTheme="majorHAnsi" w:hAnsiTheme="majorHAnsi" w:cstheme="majorHAnsi"/>
-          <w:color w:val="000000"/>
-        </w:rPr>
-        <w:fldChar w:fldCharType="begin"/>
-      </w:r>
-      <w:r>
-        <w:rPr>
-          <w:rFonts w:asciiTheme="majorHAnsi" w:hAnsiTheme="majorHAnsi" w:cstheme="majorHAnsi"/>
-          <w:color w:val="000000"/>
-        </w:rPr>
-        <w:instrText xml:space="preserve"> MERGEFIELD  $!data.soBienBan  \* MERGEFORMAT </w:instrText>
-      </w:r>
-      <w:r>
-        <w:rPr>
-          <w:rFonts w:asciiTheme="majorHAnsi" w:hAnsiTheme="majorHAnsi" w:cstheme="majorHAnsi"/>
-          <w:color w:val="000000"/>
-        </w:rPr>
-        <w:fldChar w:fldCharType="separate"/>
-      </w:r>
-      <w:r>
-        <w:rPr>
-          <w:rFonts w:asciiTheme="majorHAnsi" w:hAnsiTheme="majorHAnsi" w:cstheme="majorHAnsi"/>
-          <w:noProof/>
-          <w:color w:val="000000"/>
-        </w:rPr>
-        <w:t>«$!data.soBienBan»</w:t>
-      </w:r>
-      <w:r>
-        <w:rPr>
-          <w:rFonts w:asciiTheme="majorHAnsi" w:hAnsiTheme="majorHAnsi" w:cstheme="majorHAnsi"/>
-          <w:color w:val="000000"/>
-        </w:rPr>
-        <w:fldChar w:fldCharType="end"/>
-      </w:r>
       <w:r>
         <w:br/>
       </w:r>
@@ -671,14 +671,27 @@
       <w:r>
         <w:t xml:space="preserve"> </w:t>
       </w:r>
-      <w:fldSimple w:instr=" MERGEFIELD  $!data.tenCloaiVthh  \* MERGEFORMAT ">
-        <w:r>
-          <w:rPr>
-            <w:noProof/>
-          </w:rPr>
-          <w:t>«$!data.tenCloaiVthh»</w:t>
-        </w:r>
-      </w:fldSimple>
+      <w:r>
+        <w:fldChar w:fldCharType="begin"/>
+      </w:r>
+      <w:r>
+        <w:instrText xml:space="preserve"> MERGEFIELD  $!data.tenCloaiVthh  \* MERGEFORMAT </w:instrText>
+      </w:r>
+      <w:r>
+        <w:fldChar w:fldCharType="separate"/>
+      </w:r>
+      <w:r>
+        <w:rPr>
+          <w:noProof/>
+        </w:rPr>
+        <w:t>«$!data.tenCloaiVthh»</w:t>
+      </w:r>
+      <w:r>
+        <w:rPr>
+          <w:noProof/>
+        </w:rPr>
+        <w:fldChar w:fldCharType="end"/>
+      </w:r>
       <w:r>
         <w:t>.</w:t>
       </w:r>
@@ -754,14 +767,27 @@
       <w:r>
         <w:t xml:space="preserve"> </w:t>
       </w:r>
-      <w:fldSimple w:instr=" MERGEFIELD  $!data.tenDvi  \* MERGEFORMAT ">
-        <w:r>
-          <w:rPr>
-            <w:noProof/>
-          </w:rPr>
-          <w:t>«$!data.tenDvi»</w:t>
-        </w:r>
-      </w:fldSimple>
+      <w:r>
+        <w:fldChar w:fldCharType="begin"/>
+      </w:r>
+      <w:r>
+        <w:instrText xml:space="preserve"> MERGEFIELD  $!data.tenDvi  \* MERGEFORMAT </w:instrText>
+      </w:r>
+      <w:r>
+        <w:fldChar w:fldCharType="separate"/>
+      </w:r>
+      <w:r>
+        <w:rPr>
+          <w:noProof/>
+        </w:rPr>
+        <w:t>«$!data.tenDvi»</w:t>
+      </w:r>
+      <w:r>
+        <w:rPr>
+          <w:noProof/>
+        </w:rPr>
+        <w:fldChar w:fldCharType="end"/>
+      </w:r>
       <w:r>
         <w:t xml:space="preserve">, </w:t>
       </w:r>
@@ -1364,65 +1390,78 @@
       <w:r>
         <w:t xml:space="preserve"> </w:t>
       </w:r>
-      <w:fldSimple w:instr=" MERGEFIELD  $!data.tenCloaiVthh  \* MERGEFORMAT ">
+      <w:r>
+        <w:fldChar w:fldCharType="begin"/>
+      </w:r>
+      <w:r>
+        <w:instrText xml:space="preserve"> MERGEFIELD  $!data.tenCloaiVthh  \* MERGEFORMAT </w:instrText>
+      </w:r>
+      <w:r>
+        <w:fldChar w:fldCharType="separate"/>
+      </w:r>
+      <w:r>
+        <w:rPr>
+          <w:noProof/>
+        </w:rPr>
+        <w:t>«$!data.tenCloaiVthh»</w:t>
+      </w:r>
+      <w:r>
+        <w:rPr>
+          <w:noProof/>
+        </w:rPr>
+        <w:fldChar w:fldCharType="end"/>
+      </w:r>
+      <w:r>
+        <w:t xml:space="preserve"> </w:t>
+      </w:r>
+      <w:proofErr w:type="spellStart"/>
+      <w:r>
+        <w:t>tại</w:t>
+      </w:r>
+      <w:proofErr w:type="spellEnd"/>
+      <w:r>
+        <w:t xml:space="preserve"> </w:t>
+      </w:r>
+      <w:r>
+        <w:fldChar w:fldCharType="begin"/>
+      </w:r>
+      <w:r>
+        <w:instrText xml:space="preserve"> MERGEFIELD  $!data.tenDvi  \* MERGEFORMAT </w:instrText>
+      </w:r>
+      <w:r>
+        <w:fldChar w:fldCharType="separate"/>
+      </w:r>
+      <w:r>
+        <w:rPr>
+          <w:noProof/>
+        </w:rPr>
+        <w:t>«$!data.tenDvi»</w:t>
+      </w:r>
+      <w:r>
+        <w:rPr>
+          <w:noProof/>
+        </w:rPr>
+        <w:fldChar w:fldCharType="end"/>
+      </w:r>
+      <w:r>
+        <w:t xml:space="preserve"> </w:t>
+      </w:r>
+      <w:proofErr w:type="spellStart"/>
+      <w:r>
+        <w:t>thuộc</w:t>
+      </w:r>
+      <w:proofErr w:type="spellEnd"/>
+      <w:r>
+        <w:t xml:space="preserve"> </w:t>
+      </w:r>
+      <w:fldSimple w:instr=" MERGEFIELD  $!data.tenDviCha  \* MERGEFORMAT ">
         <w:r>
           <w:rPr>
             <w:noProof/>
           </w:rPr>
-          <w:t>«$!data.tenCloaiVthh»</w:t>
+          <w:t>«$!data.tenDviCha»</w:t>
         </w:r>
       </w:fldSimple>
-      <w:r>
-        <w:t xml:space="preserve"> </w:t>
-      </w:r>
-      <w:proofErr w:type="spellStart"/>
-      <w:r>
-        <w:t>tại</w:t>
-      </w:r>
-      <w:proofErr w:type="spellEnd"/>
-      <w:r>
-        <w:t xml:space="preserve"> </w:t>
-      </w:r>
-      <w:fldSimple w:instr=" MERGEFIELD  $!data.tenDvi  \* MERGEFORMAT ">
-        <w:r>
-          <w:rPr>
-            <w:noProof/>
-          </w:rPr>
-          <w:t>«$!data.tenDvi»</w:t>
-        </w:r>
-      </w:fldSimple>
-      <w:r>
-        <w:t xml:space="preserve"> </w:t>
-      </w:r>
-      <w:proofErr w:type="spellStart"/>
-      <w:r>
-        <w:t>thuộc</w:t>
-      </w:r>
-      <w:proofErr w:type="spellEnd"/>
-      <w:r>
-        <w:t xml:space="preserve"> </w:t>
-      </w:r>
-      <w:r>
-        <w:fldChar w:fldCharType="begin"/>
-      </w:r>
-      <w:r>
-        <w:instrText xml:space="preserve"> MERGEFIELD  $!data.tenDviCha  \* MERGEFORMAT </w:instrText>
-      </w:r>
-      <w:r>
-        <w:fldChar w:fldCharType="separate"/>
-      </w:r>
-      <w:r>
-        <w:rPr>
-          <w:noProof/>
-        </w:rPr>
-        <w:t>«$!data.tenDviCha»</w:t>
-      </w:r>
-      <w:r>
-        <w:rPr>
-          <w:noProof/>
-        </w:rPr>
-        <w:fldChar w:fldCharType="end"/>
-      </w:r>
       <w:r>
         <w:t xml:space="preserve">, cụ </w:t>
       </w:r>
@@ -1611,25 +1650,51 @@
         </w:rPr>
         <w:t xml:space="preserve">: </w:t>
       </w:r>
-      <w:fldSimple w:instr=" MERGEFIELD  $!data.soLuongMau  \* MERGEFORMAT ">
-        <w:r>
-          <w:rPr>
-            <w:noProof/>
-          </w:rPr>
-          <w:t>«$!data.soLuongMau»</w:t>
-        </w:r>
-      </w:fldSimple>
-      <w:r>
-        <w:t xml:space="preserve"> </w:t>
-      </w:r>
-      <w:fldSimple w:instr=" MERGEFIELD  $!data.doViTinh  \* MERGEFORMAT ">
-        <w:r>
-          <w:rPr>
-            <w:noProof/>
-          </w:rPr>
-          <w:t>«$!data.doViTinh»</w:t>
-        </w:r>
-      </w:fldSimple>
+      <w:r>
+        <w:fldChar w:fldCharType="begin"/>
+      </w:r>
+      <w:r>
+        <w:instrText xml:space="preserve"> MERGEFIELD  $!data.soLuongMau  \* MERGEFORMAT </w:instrText>
+      </w:r>
+      <w:r>
+        <w:fldChar w:fldCharType="separate"/>
+      </w:r>
+      <w:r>
+        <w:rPr>
+          <w:noProof/>
+        </w:rPr>
+        <w:t>«$!data.soLuongMau»</w:t>
+      </w:r>
+      <w:r>
+        <w:rPr>
+          <w:noProof/>
+        </w:rPr>
+        <w:fldChar w:fldCharType="end"/>
+      </w:r>
+      <w:r>
+        <w:t xml:space="preserve"> </w:t>
+      </w:r>
+      <w:r>
+        <w:fldChar w:fldCharType="begin"/>
+      </w:r>
+      <w:r>
+        <w:instrText xml:space="preserve"> MERGEFIELD  $!data.doViTinh  \* MERGEFORMAT </w:instrText>
+      </w:r>
+      <w:r>
+        <w:fldChar w:fldCharType="separate"/>
+      </w:r>
+      <w:r>
+        <w:rPr>
+          <w:noProof/>
+        </w:rPr>
+        <w:t>«$!data.doViTinh»</w:t>
+      </w:r>
+      <w:r>
+        <w:rPr>
+          <w:noProof/>
+        </w:rPr>
+        <w:fldChar w:fldCharType="end"/>
+      </w:r>
     </w:p>
     <w:p>
       <w:pPr>
@@ -1785,14 +1850,27 @@
         </w:rPr>
         <w:t xml:space="preserve">: </w:t>
       </w:r>
-      <w:fldSimple w:instr=" MERGEFIELD  $!data.ppLayMau  \* MERGEFORMAT ">
-        <w:r>
-          <w:rPr>
-            <w:noProof/>
-          </w:rPr>
-          <w:t>«$!data.ppLayMau»</w:t>
-        </w:r>
-      </w:fldSimple>
+      <w:r>
+        <w:fldChar w:fldCharType="begin"/>
+      </w:r>
+      <w:r>
+        <w:instrText xml:space="preserve"> MERGEFIELD  $!data.ppLayMau  \* MERGEFORMAT </w:instrText>
+      </w:r>
+      <w:r>
+        <w:fldChar w:fldCharType="separate"/>
+      </w:r>
+      <w:r>
+        <w:rPr>
+          <w:noProof/>
+        </w:rPr>
+        <w:t>«$!data.ppLayMau»</w:t>
+      </w:r>
+      <w:r>
+        <w:rPr>
+          <w:noProof/>
+        </w:rPr>
+        <w:fldChar w:fldCharType="end"/>
+      </w:r>
     </w:p>
     <w:p>
       <w:pPr>
@@ -1922,27 +2000,14 @@
           <w:color w:val="000000"/>
         </w:rPr>
       </w:pPr>
-      <w:r>
-        <w:fldChar w:fldCharType="begin"/>
-      </w:r>
-      <w:r>
-        <w:instrText xml:space="preserve"> MERGEFIELD  $!data.chiTieuKiemTra  \* MERGEFORMAT </w:instrText>
-      </w:r>
-      <w:r>
-        <w:fldChar w:fldCharType="separate"/>
-      </w:r>
-      <w:r>
-        <w:rPr>
-          <w:noProof/>
-        </w:rPr>
-        <w:t>«$!data.chiTieuKiemTra»</w:t>
-      </w:r>
-      <w:r>
-        <w:rPr>
-          <w:noProof/>
-        </w:rPr>
-        <w:fldChar w:fldCharType="end"/>
-      </w:r>
+      <w:fldSimple w:instr=" MERGEFIELD  $!data.chiTieuKiemTra  \* MERGEFORMAT ">
+        <w:r>
+          <w:rPr>
+            <w:noProof/>
+          </w:rPr>
+          <w:t>«$!data.chiTieuKiemTra»</w:t>
+        </w:r>
+      </w:fldSimple>
     </w:p>
     <w:p>
       <w:pPr>
@@ -2108,14 +2173,27 @@
       <w:r>
         <w:t xml:space="preserve"> </w:t>
       </w:r>
-      <w:fldSimple w:instr=" MERGEFIELD  $!data.tenDvi  \* MERGEFORMAT ">
-        <w:r>
-          <w:rPr>
-            <w:noProof/>
-          </w:rPr>
-          <w:t>«$!data.tenDvi»</w:t>
-        </w:r>
-      </w:fldSimple>
+      <w:r>
+        <w:fldChar w:fldCharType="begin"/>
+      </w:r>
+      <w:r>
+        <w:instrText xml:space="preserve"> MERGEFIELD  $!data.tenDvi  \* MERGEFORMAT </w:instrText>
+      </w:r>
+      <w:r>
+        <w:fldChar w:fldCharType="separate"/>
+      </w:r>
+      <w:r>
+        <w:rPr>
+          <w:noProof/>
+        </w:rPr>
+        <w:t>«$!data.tenDvi»</w:t>
+      </w:r>
+      <w:r>
+        <w:rPr>
+          <w:noProof/>
+        </w:rPr>
+        <w:fldChar w:fldCharType="end"/>
+      </w:r>
       <w:r>
         <w:t xml:space="preserve">, có </w:t>
       </w:r>
@@ -2439,25 +2517,33 @@
               <w:t xml:space="preserve">ĐẠI DIỆN </w:t>
             </w:r>
             <w:r>
+              <w:rPr>
+                <w:b/>
+              </w:rPr>
               <w:fldChar w:fldCharType="begin"/>
             </w:r>
             <w:r>
-              <w:instrText xml:space="preserve"> MERGEFIELD  $!data.tenDviCha.toUpperCase()  \* ME</w:instrText>
-            </w:r>
-            <w:r>
-              <w:instrText xml:space="preserve">RGEFORMAT </w:instrText>
-            </w:r>
-            <w:r>
+              <w:rPr>
+                <w:b/>
+              </w:rPr>
+              <w:instrText xml:space="preserve"> MERGEFIELD  $!data.tenDviCha.toUpperCase()  \* MERGEFORMAT </w:instrText>
+            </w:r>
+            <w:r>
+              <w:rPr>
+                <w:b/>
+              </w:rPr>
               <w:fldChar w:fldCharType="separate"/>
             </w:r>
             <w:r>
               <w:rPr>
+                <w:b/>
                 <w:noProof/>
               </w:rPr>
               <w:t>«$!data.tenDviCha.toUpperCase()»</w:t>
             </w:r>
             <w:r>
               <w:rPr>
+                <w:b/>
                 <w:noProof/>
               </w:rPr>
               <w:fldChar w:fldCharType="end"/>
@@ -2486,22 +2572,33 @@
               <w:t xml:space="preserve">ĐẠI DIỆN </w:t>
             </w:r>
             <w:r>
+              <w:rPr>
+                <w:b/>
+              </w:rPr>
               <w:fldChar w:fldCharType="begin"/>
             </w:r>
             <w:r>
+              <w:rPr>
+                <w:b/>
+              </w:rPr>
               <w:instrText xml:space="preserve"> MERGEFIELD  $!data.tenDvi.toUpperCase()  \* MERGEFORMAT </w:instrText>
             </w:r>
             <w:r>
+              <w:rPr>
+                <w:b/>
+              </w:rPr>
               <w:fldChar w:fldCharType="separate"/>
             </w:r>
             <w:r>
               <w:rPr>
+                <w:b/>
                 <w:noProof/>
               </w:rPr>
               <w:t>«$!data.tenDvi.toUpperCase()»</w:t>
             </w:r>
             <w:r>
               <w:rPr>
+                <w:b/>
                 <w:noProof/>
               </w:rPr>
               <w:fldChar w:fldCharType="end"/>
@@ -5013,7 +5110,7 @@
 </file>
 
 <file path=customXml/itemProps2.xml><?xml version="1.0" encoding="utf-8"?>
-<ds:datastoreItem xmlns:ds="http://schemas.openxmlformats.org/officeDocument/2006/customXml" ds:itemID="{39A6B9E5-768D-4158-8141-9350A8660583}">
+<ds:datastoreItem xmlns:ds="http://schemas.openxmlformats.org/officeDocument/2006/customXml" ds:itemID="{BC6FD3F2-76DD-4788-8EC4-0B36F5763799}">
   <ds:schemaRefs>
     <ds:schemaRef ds:uri="http://schemas.openxmlformats.org/officeDocument/2006/bibliography"/>
   </ds:schemaRefs>

</xml_diff>

<commit_message>
fix bug: ktra chất lượng vt,tb 6 tháng
</commit_message>
<xml_diff>
--- a/src/main/resources/reports/xuatkhac/Biên bản lấy mẫu bàn giao mẫu.docx
+++ b/src/main/resources/reports/xuatkhac/Biên bản lấy mẫu bàn giao mẫu.docx
@@ -261,27 +261,14 @@
       <w:r>
         <w:t xml:space="preserve"> </w:t>
       </w:r>
-      <w:r>
-        <w:fldChar w:fldCharType="begin"/>
-      </w:r>
-      <w:r>
-        <w:instrText xml:space="preserve"> MERGEFIELD  $!data.soBienBan  \* MERGEFORMAT </w:instrText>
-      </w:r>
-      <w:r>
-        <w:fldChar w:fldCharType="separate"/>
-      </w:r>
-      <w:r>
-        <w:rPr>
-          <w:noProof/>
-        </w:rPr>
-        <w:t>«$!data.soBienBan»</w:t>
-      </w:r>
-      <w:r>
-        <w:rPr>
-          <w:noProof/>
-        </w:rPr>
-        <w:fldChar w:fldCharType="end"/>
-      </w:r>
+      <w:fldSimple w:instr=" MERGEFIELD  $!data.soBienBan  \* MERGEFORMAT ">
+        <w:r>
+          <w:rPr>
+            <w:noProof/>
+          </w:rPr>
+          <w:t>«$!data.soBienBan»</w:t>
+        </w:r>
+      </w:fldSimple>
       <w:r>
         <w:br/>
       </w:r>
@@ -301,27 +288,14 @@
       <w:r>
         <w:t xml:space="preserve"> </w:t>
       </w:r>
-      <w:r>
-        <w:fldChar w:fldCharType="begin"/>
-      </w:r>
-      <w:r>
-        <w:instrText xml:space="preserve"> MERGEFIELD  $!data.soQdGiaoNvXh  \* MERGEFORMAT </w:instrText>
-      </w:r>
-      <w:r>
-        <w:fldChar w:fldCharType="separate"/>
-      </w:r>
-      <w:r>
-        <w:rPr>
-          <w:noProof/>
-        </w:rPr>
-        <w:t>«$!data.soQdGiaoNvXh»</w:t>
-      </w:r>
-      <w:r>
-        <w:rPr>
-          <w:noProof/>
-        </w:rPr>
-        <w:fldChar w:fldCharType="end"/>
-      </w:r>
+      <w:fldSimple w:instr=" MERGEFIELD  $!data.soQdGiaoNvXh  \* MERGEFORMAT ">
+        <w:r>
+          <w:rPr>
+            <w:noProof/>
+          </w:rPr>
+          <w:t>«$!data.soQdGiaoNvXh»</w:t>
+        </w:r>
+      </w:fldSimple>
       <w:r>
         <w:t xml:space="preserve"> ký ngày</w:t>
       </w:r>
@@ -416,27 +390,14 @@
       <w:r>
         <w:t xml:space="preserve">, tại </w:t>
       </w:r>
-      <w:r>
-        <w:fldChar w:fldCharType="begin"/>
-      </w:r>
-      <w:r>
-        <w:instrText xml:space="preserve"> MERGEFIELD  $!data.tenDvi  \* MERGEFORMAT </w:instrText>
-      </w:r>
-      <w:r>
-        <w:fldChar w:fldCharType="separate"/>
-      </w:r>
-      <w:r>
-        <w:rPr>
-          <w:noProof/>
-        </w:rPr>
-        <w:t>«$!data.tenDvi»</w:t>
-      </w:r>
-      <w:r>
-        <w:rPr>
-          <w:noProof/>
-        </w:rPr>
-        <w:fldChar w:fldCharType="end"/>
-      </w:r>
+      <w:fldSimple w:instr=" MERGEFIELD  $!data.tenDvi  \* MERGEFORMAT ">
+        <w:r>
+          <w:rPr>
+            <w:noProof/>
+          </w:rPr>
+          <w:t>«$!data.tenDvi»</w:t>
+        </w:r>
+      </w:fldSimple>
       <w:r>
         <w:t>, chúng tôi gồm:</w:t>
       </w:r>
@@ -794,261 +755,19 @@
       <w:r>
         <w:t xml:space="preserve">kỹ thuật của </w:t>
       </w:r>
-      <w:r>
-        <w:fldChar w:fldCharType="begin"/>
-      </w:r>
-      <w:r>
-        <w:instrText xml:space="preserve"> MERGEFIELD  $!data.tenCloaiVthh  \* MERGEFORMAT </w:instrText>
-      </w:r>
-      <w:r>
-        <w:fldChar w:fldCharType="separate"/>
-      </w:r>
-      <w:r>
-        <w:rPr>
-          <w:noProof/>
-        </w:rPr>
-        <w:t>«$!data.tenCloaiVthh»</w:t>
-      </w:r>
-      <w:r>
-        <w:rPr>
-          <w:noProof/>
-        </w:rPr>
-        <w:fldChar w:fldCharType="end"/>
-      </w:r>
-      <w:r>
-        <w:t xml:space="preserve"> </w:t>
-      </w:r>
-      <w:r>
-        <w:t xml:space="preserve">tại </w:t>
-      </w:r>
-      <w:r>
-        <w:fldChar w:fldCharType="begin"/>
-      </w:r>
-      <w:r>
-        <w:instrText xml:space="preserve"> MERGEFIELD  $!data.tenDvi  \* MERGEFORMAT </w:instrText>
-      </w:r>
-      <w:r>
-        <w:fldChar w:fldCharType="separate"/>
-      </w:r>
-      <w:r>
-        <w:rPr>
-          <w:noProof/>
-        </w:rPr>
-        <w:t>«$!data.tenDvi»</w:t>
-      </w:r>
-      <w:r>
-        <w:rPr>
-          <w:noProof/>
-        </w:rPr>
-        <w:fldChar w:fldCharType="end"/>
-      </w:r>
-      <w:r>
-        <w:t xml:space="preserve"> </w:t>
-      </w:r>
-      <w:r>
-        <w:t xml:space="preserve">thuộc </w:t>
-      </w:r>
-      <w:fldSimple w:instr=" MERGEFIELD  $!data.tenDviCha  \* MERGEFORMAT ">
+      <w:fldSimple w:instr=" MERGEFIELD  $!data.tenCloaiVthh  \* MERGEFORMAT ">
         <w:r>
           <w:rPr>
             <w:noProof/>
           </w:rPr>
-          <w:t>«$!data.tenDviCha»</w:t>
+          <w:t>«$!data.tenCloaiVthh»</w:t>
         </w:r>
       </w:fldSimple>
       <w:r>
-        <w:t>, cụ thể như sau:</w:t>
-      </w:r>
-    </w:p>
-    <w:p>
-      <w:pPr>
-        <w:spacing w:before="40" w:after="120"/>
-        <w:jc w:val="both"/>
-        <w:rPr>
-          <w:b/>
-        </w:rPr>
-      </w:pPr>
-      <w:r>
-        <w:rPr>
-          <w:b/>
-        </w:rPr>
-        <w:t>II. Nội dung lấy mẫu:</w:t>
-      </w:r>
-    </w:p>
-    <w:p>
-      <w:pPr>
-        <w:pStyle w:val="ListParagraph"/>
-        <w:numPr>
-          <w:ilvl w:val="0"/>
-          <w:numId w:val="40"/>
-        </w:numPr>
-        <w:spacing w:before="40" w:after="120" w:line="360" w:lineRule="auto"/>
-        <w:jc w:val="both"/>
-        <w:rPr>
-          <w:color w:val="000000"/>
-          <w:lang w:val="nl-NL"/>
-        </w:rPr>
-      </w:pPr>
-      <w:r>
-        <w:t xml:space="preserve">Số lượng mẫu hàng kiểm tra: </w:t>
-      </w:r>
-      <w:r>
-        <w:fldChar w:fldCharType="begin"/>
-      </w:r>
-      <w:r>
-        <w:instrText xml:space="preserve"> MERGEFIELD  $!data.soLuongMau  \* MERGEFORMAT </w:instrText>
-      </w:r>
-      <w:r>
-        <w:fldChar w:fldCharType="separate"/>
-      </w:r>
-      <w:r>
-        <w:rPr>
-          <w:noProof/>
-        </w:rPr>
-        <w:t>«$!data.soLuongMau»</w:t>
-      </w:r>
-      <w:r>
-        <w:rPr>
-          <w:noProof/>
-        </w:rPr>
-        <w:fldChar w:fldCharType="end"/>
-      </w:r>
-      <w:r>
         <w:t xml:space="preserve"> </w:t>
       </w:r>
       <w:r>
-        <w:fldChar w:fldCharType="begin"/>
-      </w:r>
-      <w:r>
-        <w:instrText xml:space="preserve"> MERGEFIELD  $!data.doViTinh  \* MERGEFORMAT </w:instrText>
-      </w:r>
-      <w:r>
-        <w:fldChar w:fldCharType="separate"/>
-      </w:r>
-      <w:r>
-        <w:rPr>
-          <w:noProof/>
-        </w:rPr>
-        <w:t>«$!data.doViTinh»</w:t>
-      </w:r>
-      <w:r>
-        <w:rPr>
-          <w:noProof/>
-        </w:rPr>
-        <w:fldChar w:fldCharType="end"/>
-      </w:r>
-    </w:p>
-    <w:p>
-      <w:pPr>
-        <w:pStyle w:val="ListParagraph"/>
-        <w:numPr>
-          <w:ilvl w:val="0"/>
-          <w:numId w:val="40"/>
-        </w:numPr>
-        <w:spacing w:before="40" w:after="120" w:line="360" w:lineRule="auto"/>
-        <w:jc w:val="both"/>
-        <w:rPr>
-          <w:color w:val="000000"/>
-          <w:lang w:val="nl-NL"/>
-        </w:rPr>
-      </w:pPr>
-      <w:r>
-        <w:t>Thực hiện lấy mẫu:</w:t>
-      </w:r>
-    </w:p>
-    <w:p>
-      <w:pPr>
-        <w:pStyle w:val="ListParagraph"/>
-        <w:spacing w:before="40" w:after="120" w:line="360" w:lineRule="auto"/>
-        <w:jc w:val="both"/>
-      </w:pPr>
-      <w:r>
-        <w:t xml:space="preserve">2.1. Phương pháp lấy mẫu: </w:t>
-      </w:r>
-      <w:r>
-        <w:fldChar w:fldCharType="begin"/>
-      </w:r>
-      <w:r>
-        <w:instrText xml:space="preserve"> MERGEFIELD  $!data.ppLayMa</w:instrText>
-      </w:r>
-      <w:r>
-        <w:instrText xml:space="preserve">u  \* MERGEFORMAT </w:instrText>
-      </w:r>
-      <w:r>
-        <w:fldChar w:fldCharType="separate"/>
-      </w:r>
-      <w:r>
-        <w:rPr>
-          <w:noProof/>
-        </w:rPr>
-        <w:t>«$!data.ppLayMau»</w:t>
-      </w:r>
-      <w:r>
-        <w:rPr>
-          <w:noProof/>
-        </w:rPr>
-        <w:fldChar w:fldCharType="end"/>
-      </w:r>
-    </w:p>
-    <w:p>
-      <w:pPr>
-        <w:pStyle w:val="ListParagraph"/>
-        <w:numPr>
-          <w:ilvl w:val="0"/>
-          <w:numId w:val="40"/>
-        </w:numPr>
-        <w:spacing w:before="40" w:after="120" w:line="360" w:lineRule="auto"/>
-        <w:jc w:val="both"/>
-        <w:rPr>
-          <w:color w:val="000000"/>
-          <w:lang w:val="nl-NL"/>
-        </w:rPr>
-      </w:pPr>
-      <w:r>
-        <w:t>Các chỉ tiêu chất lượng cần kiểm tra</w:t>
-      </w:r>
-    </w:p>
-    <w:p>
-      <w:pPr>
-        <w:pStyle w:val="ListParagraph"/>
-        <w:spacing w:before="40" w:after="120" w:line="360" w:lineRule="auto"/>
-        <w:jc w:val="both"/>
-      </w:pPr>
-      <w:fldSimple w:instr=" MERGEFIELD  $!data.chiTieuKiemTra  \* MERGEFORMAT ">
-        <w:r>
-          <w:rPr>
-            <w:noProof/>
-          </w:rPr>
-          <w:t>«$!data.chiTieuKiemTra»</w:t>
-        </w:r>
-      </w:fldSimple>
-    </w:p>
-    <w:p>
-      <w:pPr>
-        <w:pStyle w:val="ListParagraph"/>
-        <w:numPr>
-          <w:ilvl w:val="0"/>
-          <w:numId w:val="40"/>
-        </w:numPr>
-        <w:spacing w:before="40" w:after="120" w:line="360" w:lineRule="auto"/>
-        <w:jc w:val="both"/>
-        <w:rPr>
-          <w:color w:val="000000"/>
-          <w:lang w:val="nl-NL"/>
-        </w:rPr>
-      </w:pPr>
-      <w:r>
-        <w:t>Niêm phong trên mẫu</w:t>
-      </w:r>
-    </w:p>
-    <w:p>
-      <w:pPr>
-        <w:spacing w:before="40" w:after="120"/>
-        <w:ind w:left="360" w:firstLine="360"/>
-        <w:jc w:val="both"/>
-      </w:pPr>
-      <w:r>
-        <w:t xml:space="preserve">Mẫu được dán kín, được niêm phong và đóng dấu của </w:t>
+        <w:t xml:space="preserve">tại </w:t>
       </w:r>
       <w:fldSimple w:instr=" MERGEFIELD  $!data.tenDvi  \* MERGEFORMAT ">
         <w:r>
@@ -1058,6 +777,643 @@
           <w:t>«$!data.tenDvi»</w:t>
         </w:r>
       </w:fldSimple>
+      <w:r>
+        <w:t xml:space="preserve"> </w:t>
+      </w:r>
+      <w:r>
+        <w:t xml:space="preserve">thuộc </w:t>
+      </w:r>
+      <w:r>
+        <w:fldChar w:fldCharType="begin"/>
+      </w:r>
+      <w:r>
+        <w:instrText xml:space="preserve"> MERGEFIELD  $!data.tenDviCha  \* MERGEFORMAT </w:instrText>
+      </w:r>
+      <w:r>
+        <w:fldChar w:fldCharType="separate"/>
+      </w:r>
+      <w:r>
+        <w:rPr>
+          <w:noProof/>
+        </w:rPr>
+        <w:t>«$!data.tenDviCha»</w:t>
+      </w:r>
+      <w:r>
+        <w:rPr>
+          <w:noProof/>
+        </w:rPr>
+        <w:fldChar w:fldCharType="end"/>
+      </w:r>
+      <w:r>
+        <w:t>, cụ thể như sau:</w:t>
+      </w:r>
+    </w:p>
+    <w:p>
+      <w:pPr>
+        <w:spacing w:before="40" w:after="120"/>
+        <w:jc w:val="both"/>
+        <w:rPr>
+          <w:b/>
+        </w:rPr>
+      </w:pPr>
+      <w:r>
+        <w:rPr>
+          <w:b/>
+        </w:rPr>
+        <w:t>II. Nội dung lấy mẫu:</w:t>
+      </w:r>
+    </w:p>
+    <w:p>
+      <w:pPr>
+        <w:pStyle w:val="ListParagraph"/>
+        <w:numPr>
+          <w:ilvl w:val="0"/>
+          <w:numId w:val="40"/>
+        </w:numPr>
+        <w:spacing w:before="40" w:after="120" w:line="360" w:lineRule="auto"/>
+        <w:jc w:val="both"/>
+        <w:rPr>
+          <w:color w:val="000000"/>
+          <w:lang w:val="nl-NL"/>
+        </w:rPr>
+      </w:pPr>
+      <w:r>
+        <w:t xml:space="preserve">Số lượng </w:t>
+      </w:r>
+      <w:r>
+        <w:t>hết hạn lưu kho</w:t>
+      </w:r>
+      <w:r>
+        <w:t xml:space="preserve">: </w:t>
+      </w:r>
+      <w:r>
+        <w:fldChar w:fldCharType="begin"/>
+      </w:r>
+      <w:r>
+        <w:instrText xml:space="preserve"> MERGEFIELD  $!data.slHetHan  \* MERGEFORMAT </w:instrText>
+      </w:r>
+      <w:r>
+        <w:fldChar w:fldCharType="separate"/>
+      </w:r>
+      <w:r>
+        <w:rPr>
+          <w:noProof/>
+        </w:rPr>
+        <w:t>«$!data.slHetHan»</w:t>
+      </w:r>
+      <w:r>
+        <w:rPr>
+          <w:noProof/>
+        </w:rPr>
+        <w:fldChar w:fldCharType="end"/>
+      </w:r>
+      <w:r>
+        <w:t xml:space="preserve"> </w:t>
+      </w:r>
+      <w:r>
+        <w:fldChar w:fldCharType="begin"/>
+      </w:r>
+      <w:r>
+        <w:instrText xml:space="preserve"> MERGEFIELD  $!data.doViTinh  \* MERGEFORMAT </w:instrText>
+      </w:r>
+      <w:r>
+        <w:fldChar w:fldCharType="separate"/>
+      </w:r>
+      <w:r>
+        <w:rPr>
+          <w:noProof/>
+        </w:rPr>
+        <w:t>«$!data.doViTinh»</w:t>
+      </w:r>
+      <w:r>
+        <w:rPr>
+          <w:noProof/>
+        </w:rPr>
+        <w:fldChar w:fldCharType="end"/>
+      </w:r>
+    </w:p>
+    <w:p>
+      <w:pPr>
+        <w:pStyle w:val="ListParagraph"/>
+        <w:numPr>
+          <w:ilvl w:val="0"/>
+          <w:numId w:val="40"/>
+        </w:numPr>
+        <w:spacing w:before="40" w:after="120" w:line="360" w:lineRule="auto"/>
+        <w:jc w:val="both"/>
+        <w:rPr>
+          <w:color w:val="000000"/>
+          <w:lang w:val="nl-NL"/>
+        </w:rPr>
+      </w:pPr>
+      <w:r>
+        <w:t>Thực hiện lấy mẫu:</w:t>
+      </w:r>
+    </w:p>
+    <w:tbl>
+      <w:tblPr>
+        <w:tblStyle w:val="TableGrid"/>
+        <w:tblW w:w="0" w:type="auto"/>
+        <w:tblInd w:w="715" w:type="dxa"/>
+        <w:tblBorders>
+          <w:top w:val="none" w:sz="0" w:space="0" w:color="auto"/>
+          <w:left w:val="none" w:sz="0" w:space="0" w:color="auto"/>
+          <w:bottom w:val="none" w:sz="0" w:space="0" w:color="auto"/>
+          <w:right w:val="none" w:sz="0" w:space="0" w:color="auto"/>
+          <w:insideH w:val="none" w:sz="0" w:space="0" w:color="auto"/>
+          <w:insideV w:val="none" w:sz="0" w:space="0" w:color="auto"/>
+        </w:tblBorders>
+        <w:tblLayout w:type="fixed"/>
+        <w:tblLook w:val="04A0" w:firstRow="1" w:lastRow="0" w:firstColumn="1" w:lastColumn="0" w:noHBand="0" w:noVBand="1"/>
+      </w:tblPr>
+      <w:tblGrid>
+        <w:gridCol w:w="900"/>
+        <w:gridCol w:w="7390"/>
+      </w:tblGrid>
+      <w:tr>
+        <w:tc>
+          <w:tcPr>
+            <w:tcW w:w="900" w:type="dxa"/>
+            <w:vAlign w:val="center"/>
+          </w:tcPr>
+          <w:p>
+            <w:pPr>
+              <w:spacing w:before="40" w:after="120" w:line="360" w:lineRule="auto"/>
+              <w:jc w:val="both"/>
+            </w:pPr>
+            <w:r>
+              <w:rPr>
+                <w:rFonts w:asciiTheme="majorHAnsi" w:hAnsiTheme="majorHAnsi" w:cstheme="majorHAnsi"/>
+                <w:color w:val="000000"/>
+                <w:lang w:val="nl-NL"/>
+              </w:rPr>
+              <w:fldChar w:fldCharType="begin"/>
+            </w:r>
+            <w:r>
+              <w:rPr>
+                <w:rFonts w:asciiTheme="majorHAnsi" w:hAnsiTheme="majorHAnsi" w:cstheme="majorHAnsi"/>
+                <w:color w:val="000000"/>
+                <w:lang w:val="nl-NL"/>
+              </w:rPr>
+              <w:instrText xml:space="preserve"> MERGEFIELD  "@before-row#foreach($d1 in $detail0)"  \* MERGEFORMAT </w:instrText>
+            </w:r>
+            <w:r>
+              <w:rPr>
+                <w:rFonts w:asciiTheme="majorHAnsi" w:hAnsiTheme="majorHAnsi" w:cstheme="majorHAnsi"/>
+                <w:color w:val="000000"/>
+                <w:lang w:val="nl-NL"/>
+              </w:rPr>
+              <w:fldChar w:fldCharType="separate"/>
+            </w:r>
+            <w:r>
+              <w:rPr>
+                <w:rFonts w:asciiTheme="majorHAnsi" w:hAnsiTheme="majorHAnsi" w:cstheme="majorHAnsi"/>
+                <w:noProof/>
+                <w:color w:val="000000"/>
+                <w:lang w:val="nl-NL"/>
+              </w:rPr>
+              <w:t>«@before-row#foreach($d1 in $detail0)»</w:t>
+            </w:r>
+            <w:r>
+              <w:rPr>
+                <w:rFonts w:asciiTheme="majorHAnsi" w:hAnsiTheme="majorHAnsi" w:cstheme="majorHAnsi"/>
+                <w:color w:val="000000"/>
+                <w:lang w:val="nl-NL"/>
+              </w:rPr>
+              <w:fldChar w:fldCharType="end"/>
+            </w:r>
+            <w:r>
+              <w:rPr>
+                <w:color w:val="000000"/>
+                <w:sz w:val="26"/>
+                <w:szCs w:val="26"/>
+              </w:rPr>
+              <w:fldChar w:fldCharType="begin"/>
+            </w:r>
+            <w:r>
+              <w:rPr>
+                <w:color w:val="000000"/>
+                <w:sz w:val="26"/>
+                <w:szCs w:val="26"/>
+              </w:rPr>
+              <w:instrText xml:space="preserve"> MERGEFIELD  "#if($d1.isDat==true) x. #else   #end"  \* MERGEFORMAT </w:instrText>
+            </w:r>
+            <w:r>
+              <w:rPr>
+                <w:color w:val="000000"/>
+                <w:sz w:val="26"/>
+                <w:szCs w:val="26"/>
+              </w:rPr>
+              <w:fldChar w:fldCharType="separate"/>
+            </w:r>
+            <w:r>
+              <w:rPr>
+                <w:noProof/>
+                <w:color w:val="000000"/>
+                <w:sz w:val="26"/>
+                <w:szCs w:val="26"/>
+              </w:rPr>
+              <w:t>«#if($d</w:t>
+            </w:r>
+            <w:r>
+              <w:rPr>
+                <w:noProof/>
+                <w:color w:val="000000"/>
+                <w:sz w:val="26"/>
+                <w:szCs w:val="26"/>
+              </w:rPr>
+              <w:lastRenderedPageBreak/>
+              <w:t>1.isDat==true) x. #else   #end»</w:t>
+            </w:r>
+            <w:r>
+              <w:rPr>
+                <w:color w:val="000000"/>
+                <w:sz w:val="26"/>
+                <w:szCs w:val="26"/>
+              </w:rPr>
+              <w:fldChar w:fldCharType="end"/>
+            </w:r>
+            <w:r>
+              <w:rPr>
+                <w:rFonts w:asciiTheme="majorHAnsi" w:hAnsiTheme="majorHAnsi" w:cstheme="majorHAnsi"/>
+                <w:color w:val="000000"/>
+                <w:lang w:val="nl-NL"/>
+              </w:rPr>
+              <w:fldChar w:fldCharType="begin"/>
+            </w:r>
+            <w:r>
+              <w:rPr>
+                <w:rFonts w:asciiTheme="majorHAnsi" w:hAnsiTheme="majorHAnsi" w:cstheme="majorHAnsi"/>
+                <w:color w:val="000000"/>
+                <w:lang w:val="nl-NL"/>
+              </w:rPr>
+              <w:instrText xml:space="preserve"> MERGEFIELD  @after-row#end  \* MERGEFORMAT </w:instrText>
+            </w:r>
+            <w:r>
+              <w:rPr>
+                <w:rFonts w:asciiTheme="majorHAnsi" w:hAnsiTheme="majorHAnsi" w:cstheme="majorHAnsi"/>
+                <w:color w:val="000000"/>
+                <w:lang w:val="nl-NL"/>
+              </w:rPr>
+              <w:fldChar w:fldCharType="separate"/>
+            </w:r>
+            <w:r>
+              <w:rPr>
+                <w:rFonts w:asciiTheme="majorHAnsi" w:hAnsiTheme="majorHAnsi" w:cstheme="majorHAnsi"/>
+                <w:noProof/>
+                <w:color w:val="000000"/>
+                <w:lang w:val="nl-NL"/>
+              </w:rPr>
+              <w:t>«@after-row#end»</w:t>
+            </w:r>
+            <w:r>
+              <w:rPr>
+                <w:rFonts w:asciiTheme="majorHAnsi" w:hAnsiTheme="majorHAnsi" w:cstheme="majorHAnsi"/>
+                <w:color w:val="000000"/>
+                <w:lang w:val="nl-NL"/>
+              </w:rPr>
+              <w:fldChar w:fldCharType="end"/>
+            </w:r>
+          </w:p>
+        </w:tc>
+        <w:tc>
+          <w:tcPr>
+            <w:tcW w:w="7390" w:type="dxa"/>
+            <w:vAlign w:val="center"/>
+          </w:tcPr>
+          <w:p>
+            <w:pPr>
+              <w:rPr>
+                <w:rFonts w:ascii="Times New Roman" w:hAnsi="Times New Roman" w:cs="Times New Roman"/>
+              </w:rPr>
+            </w:pPr>
+            <w:r>
+              <w:rPr>
+                <w:rFonts w:asciiTheme="majorHAnsi" w:hAnsiTheme="majorHAnsi" w:cstheme="majorHAnsi"/>
+                <w:color w:val="000000"/>
+              </w:rPr>
+              <w:lastRenderedPageBreak/>
+              <w:fldChar w:fldCharType="begin"/>
+            </w:r>
+            <w:r>
+              <w:rPr>
+                <w:rFonts w:asciiTheme="majorHAnsi" w:hAnsiTheme="majorHAnsi" w:cstheme="majorHAnsi"/>
+                <w:color w:val="000000"/>
+              </w:rPr>
+              <w:instrText xml:space="preserve"> MERGEFIELD  $!d1.phuongPhap  \* MERGEFORMAT </w:instrText>
+            </w:r>
+            <w:r>
+              <w:rPr>
+                <w:rFonts w:asciiTheme="majorHAnsi" w:hAnsiTheme="majorHAnsi" w:cstheme="majorHAnsi"/>
+                <w:color w:val="000000"/>
+              </w:rPr>
+              <w:fldChar w:fldCharType="separate"/>
+            </w:r>
+            <w:r>
+              <w:rPr>
+                <w:rFonts w:asciiTheme="majorHAnsi" w:hAnsiTheme="majorHAnsi" w:cstheme="majorHAnsi"/>
+                <w:noProof/>
+                <w:color w:val="000000"/>
+              </w:rPr>
+              <w:t>«$!d1.phuongPhap»</w:t>
+            </w:r>
+            <w:r>
+              <w:rPr>
+                <w:rFonts w:asciiTheme="majorHAnsi" w:hAnsiTheme="majorHAnsi" w:cstheme="majorHAnsi"/>
+                <w:color w:val="000000"/>
+              </w:rPr>
+              <w:fldChar w:fldCharType="end"/>
+            </w:r>
+          </w:p>
+        </w:tc>
+      </w:tr>
+    </w:tbl>
+    <w:p>
+      <w:pPr>
+        <w:pStyle w:val="ListParagraph"/>
+        <w:spacing w:before="40" w:after="120" w:line="360" w:lineRule="auto"/>
+        <w:jc w:val="both"/>
+        <w:rPr>
+          <w:color w:val="000000"/>
+          <w:lang w:val="nl-NL"/>
+        </w:rPr>
+      </w:pPr>
+    </w:p>
+    <w:p>
+      <w:pPr>
+        <w:pStyle w:val="ListParagraph"/>
+        <w:numPr>
+          <w:ilvl w:val="0"/>
+          <w:numId w:val="40"/>
+        </w:numPr>
+        <w:spacing w:before="40" w:after="120" w:line="360" w:lineRule="auto"/>
+        <w:jc w:val="both"/>
+        <w:rPr>
+          <w:color w:val="000000"/>
+          <w:lang w:val="nl-NL"/>
+        </w:rPr>
+      </w:pPr>
+      <w:r>
+        <w:t>Các chỉ tiêu chất lượng cần kiểm tra</w:t>
+      </w:r>
+    </w:p>
+    <w:tbl>
+      <w:tblPr>
+        <w:tblStyle w:val="TableGrid"/>
+        <w:tblW w:w="0" w:type="auto"/>
+        <w:tblInd w:w="715" w:type="dxa"/>
+        <w:tblBorders>
+          <w:top w:val="none" w:sz="0" w:space="0" w:color="auto"/>
+          <w:left w:val="none" w:sz="0" w:space="0" w:color="auto"/>
+          <w:bottom w:val="none" w:sz="0" w:space="0" w:color="auto"/>
+          <w:right w:val="none" w:sz="0" w:space="0" w:color="auto"/>
+          <w:insideH w:val="none" w:sz="0" w:space="0" w:color="auto"/>
+          <w:insideV w:val="none" w:sz="0" w:space="0" w:color="auto"/>
+        </w:tblBorders>
+        <w:tblLayout w:type="fixed"/>
+        <w:tblLook w:val="04A0" w:firstRow="1" w:lastRow="0" w:firstColumn="1" w:lastColumn="0" w:noHBand="0" w:noVBand="1"/>
+      </w:tblPr>
+      <w:tblGrid>
+        <w:gridCol w:w="900"/>
+        <w:gridCol w:w="7390"/>
+      </w:tblGrid>
+      <w:tr>
+        <w:tc>
+          <w:tcPr>
+            <w:tcW w:w="900" w:type="dxa"/>
+            <w:vAlign w:val="center"/>
+          </w:tcPr>
+          <w:p>
+            <w:pPr>
+              <w:spacing w:before="40" w:after="120" w:line="360" w:lineRule="auto"/>
+              <w:jc w:val="both"/>
+            </w:pPr>
+            <w:r>
+              <w:rPr>
+                <w:rFonts w:asciiTheme="majorHAnsi" w:hAnsiTheme="majorHAnsi" w:cstheme="majorHAnsi"/>
+                <w:color w:val="000000"/>
+                <w:lang w:val="nl-NL"/>
+              </w:rPr>
+              <w:fldChar w:fldCharType="begin"/>
+            </w:r>
+            <w:r>
+              <w:rPr>
+                <w:rFonts w:asciiTheme="majorHAnsi" w:hAnsiTheme="majorHAnsi" w:cstheme="majorHAnsi"/>
+                <w:color w:val="000000"/>
+                <w:lang w:val="nl-NL"/>
+              </w:rPr>
+              <w:instrText xml:space="preserve"> MERGEFIELD  "@before-row#foreach($d1 in $detail1)"  \* MERGEFORMAT </w:instrText>
+            </w:r>
+            <w:r>
+              <w:rPr>
+                <w:rFonts w:asciiTheme="majorHAnsi" w:hAnsiTheme="majorHAnsi" w:cstheme="majorHAnsi"/>
+                <w:color w:val="000000"/>
+                <w:lang w:val="nl-NL"/>
+              </w:rPr>
+              <w:fldChar w:fldCharType="separate"/>
+            </w:r>
+            <w:r>
+              <w:rPr>
+                <w:rFonts w:asciiTheme="majorHAnsi" w:hAnsiTheme="majorHAnsi" w:cstheme="majorHAnsi"/>
+                <w:noProof/>
+                <w:color w:val="000000"/>
+                <w:lang w:val="nl-NL"/>
+              </w:rPr>
+              <w:t>«@before-row#foreach($d1 in $detail1)»</w:t>
+            </w:r>
+            <w:r>
+              <w:rPr>
+                <w:rFonts w:asciiTheme="majorHAnsi" w:hAnsiTheme="majorHAnsi" w:cstheme="majorHAnsi"/>
+                <w:color w:val="000000"/>
+                <w:lang w:val="nl-NL"/>
+              </w:rPr>
+              <w:fldChar w:fldCharType="end"/>
+            </w:r>
+            <w:r>
+              <w:rPr>
+                <w:color w:val="000000"/>
+                <w:sz w:val="26"/>
+                <w:szCs w:val="26"/>
+              </w:rPr>
+              <w:fldChar w:fldCharType="begin"/>
+            </w:r>
+            <w:r>
+              <w:rPr>
+                <w:color w:val="000000"/>
+                <w:sz w:val="26"/>
+                <w:szCs w:val="26"/>
+              </w:rPr>
+              <w:instrText xml:space="preserve"> MERGEFIELD  "#if($d1.isDat==true) x. #else   #end"  \* MERGEFORMAT </w:instrText>
+            </w:r>
+            <w:r>
+              <w:rPr>
+                <w:color w:val="000000"/>
+                <w:sz w:val="26"/>
+                <w:szCs w:val="26"/>
+              </w:rPr>
+              <w:fldChar w:fldCharType="separate"/>
+            </w:r>
+            <w:r>
+              <w:rPr>
+                <w:noProof/>
+                <w:color w:val="000000"/>
+                <w:sz w:val="26"/>
+                <w:szCs w:val="26"/>
+              </w:rPr>
+              <w:t>«#if($d1.isDat==true) x. #else   #end»</w:t>
+            </w:r>
+            <w:r>
+              <w:rPr>
+                <w:color w:val="000000"/>
+                <w:sz w:val="26"/>
+                <w:szCs w:val="26"/>
+              </w:rPr>
+              <w:fldChar w:fldCharType="end"/>
+            </w:r>
+            <w:r>
+              <w:rPr>
+                <w:rFonts w:asciiTheme="majorHAnsi" w:hAnsiTheme="majorHAnsi" w:cstheme="majorHAnsi"/>
+                <w:color w:val="000000"/>
+                <w:lang w:val="nl-NL"/>
+              </w:rPr>
+              <w:fldChar w:fldCharType="begin"/>
+            </w:r>
+            <w:r>
+              <w:rPr>
+                <w:rFonts w:asciiTheme="majorHAnsi" w:hAnsiTheme="majorHAnsi" w:cstheme="majorHAnsi"/>
+                <w:color w:val="000000"/>
+                <w:lang w:val="nl-NL"/>
+              </w:rPr>
+              <w:instrText xml:space="preserve"> MERGEFIELD  @after-row#end  \* MERGEFORMAT </w:instrText>
+            </w:r>
+            <w:r>
+              <w:rPr>
+                <w:rFonts w:asciiTheme="majorHAnsi" w:hAnsiTheme="majorHAnsi" w:cstheme="majorHAnsi"/>
+                <w:color w:val="000000"/>
+                <w:lang w:val="nl-NL"/>
+              </w:rPr>
+              <w:fldChar w:fldCharType="separate"/>
+            </w:r>
+            <w:r>
+              <w:rPr>
+                <w:rFonts w:asciiTheme="majorHAnsi" w:hAnsiTheme="majorHAnsi" w:cstheme="majorHAnsi"/>
+                <w:noProof/>
+                <w:color w:val="000000"/>
+                <w:lang w:val="nl-NL"/>
+              </w:rPr>
+              <w:t>«@after-row#end»</w:t>
+            </w:r>
+            <w:r>
+              <w:rPr>
+                <w:rFonts w:asciiTheme="majorHAnsi" w:hAnsiTheme="majorHAnsi" w:cstheme="majorHAnsi"/>
+                <w:color w:val="000000"/>
+                <w:lang w:val="nl-NL"/>
+              </w:rPr>
+              <w:fldChar w:fldCharType="end"/>
+            </w:r>
+          </w:p>
+        </w:tc>
+        <w:tc>
+          <w:tcPr>
+            <w:tcW w:w="7390" w:type="dxa"/>
+            <w:vAlign w:val="center"/>
+          </w:tcPr>
+          <w:p>
+            <w:pPr>
+              <w:rPr>
+                <w:rFonts w:ascii="Times New Roman" w:hAnsi="Times New Roman" w:cs="Times New Roman"/>
+              </w:rPr>
+            </w:pPr>
+            <w:r>
+              <w:rPr>
+                <w:rFonts w:asciiTheme="majorHAnsi" w:hAnsiTheme="majorHAnsi" w:cstheme="majorHAnsi"/>
+                <w:color w:val="000000"/>
+              </w:rPr>
+              <w:fldChar w:fldCharType="begin"/>
+            </w:r>
+            <w:r>
+              <w:rPr>
+                <w:rFonts w:asciiTheme="majorHAnsi" w:hAnsiTheme="majorHAnsi" w:cstheme="majorHAnsi"/>
+                <w:color w:val="000000"/>
+              </w:rPr>
+              <w:instrText xml:space="preserve"> MERGEFIELD  $!d1.chiTieu  \* MERGEFORMAT </w:instrText>
+            </w:r>
+            <w:r>
+              <w:rPr>
+                <w:rFonts w:asciiTheme="majorHAnsi" w:hAnsiTheme="majorHAnsi" w:cstheme="majorHAnsi"/>
+                <w:color w:val="000000"/>
+              </w:rPr>
+              <w:fldChar w:fldCharType="separate"/>
+            </w:r>
+            <w:r>
+              <w:rPr>
+                <w:rFonts w:asciiTheme="majorHAnsi" w:hAnsiTheme="majorHAnsi" w:cstheme="majorHAnsi"/>
+                <w:noProof/>
+                <w:color w:val="000000"/>
+              </w:rPr>
+              <w:t>«$!d1.chiTieu»</w:t>
+            </w:r>
+            <w:r>
+              <w:rPr>
+                <w:rFonts w:asciiTheme="majorHAnsi" w:hAnsiTheme="majorHAnsi" w:cstheme="majorHAnsi"/>
+                <w:color w:val="000000"/>
+              </w:rPr>
+              <w:fldChar w:fldCharType="end"/>
+            </w:r>
+          </w:p>
+        </w:tc>
+      </w:tr>
+    </w:tbl>
+    <w:p>
+      <w:pPr>
+        <w:pStyle w:val="ListParagraph"/>
+        <w:numPr>
+          <w:ilvl w:val="0"/>
+          <w:numId w:val="40"/>
+        </w:numPr>
+        <w:spacing w:before="40" w:after="120" w:line="360" w:lineRule="auto"/>
+        <w:jc w:val="both"/>
+        <w:rPr>
+          <w:color w:val="000000"/>
+          <w:lang w:val="nl-NL"/>
+        </w:rPr>
+      </w:pPr>
+      <w:r>
+        <w:t>Niêm phong trên mẫu</w:t>
+      </w:r>
+    </w:p>
+    <w:p>
+      <w:pPr>
+        <w:spacing w:before="40" w:after="120"/>
+        <w:ind w:left="360" w:firstLine="360"/>
+        <w:jc w:val="both"/>
+      </w:pPr>
+      <w:bookmarkStart w:id="0" w:name="_GoBack"/>
+      <w:bookmarkEnd w:id="0"/>
+      <w:r>
+        <w:t xml:space="preserve">Mẫu được dán kín, được niêm phong và đóng dấu của </w:t>
+      </w:r>
+      <w:r>
+        <w:fldChar w:fldCharType="begin"/>
+      </w:r>
+      <w:r>
+        <w:instrText xml:space="preserve"> MERGEFIELD  $!data.tenDvi  \* MERGEFORMAT </w:instrText>
+      </w:r>
+      <w:r>
+        <w:fldChar w:fldCharType="separate"/>
+      </w:r>
+      <w:r>
+        <w:rPr>
+          <w:noProof/>
+        </w:rPr>
+        <w:t>«$!data.tenDvi»</w:t>
+      </w:r>
+      <w:r>
+        <w:rPr>
+          <w:noProof/>
+        </w:rPr>
+        <w:fldChar w:fldCharType="end"/>
+      </w:r>
       <w:r>
         <w:t>, có chữ ký đại diện của tham gia lấy mẫu theo quy định.</w:t>
       </w:r>
@@ -1117,7 +1473,6 @@
                 <w:lang w:val="nl-NL"/>
               </w:rPr>
             </w:pPr>
-            <w:bookmarkStart w:id="0" w:name="_GoBack"/>
             <w:r>
               <w:rPr>
                 <w:b/>
@@ -1299,27 +1654,14 @@
                 <w:lang w:val="nl-NL"/>
               </w:rPr>
             </w:pPr>
-            <w:r>
-              <w:fldChar w:fldCharType="begin"/>
-            </w:r>
-            <w:r>
-              <w:instrText xml:space="preserve"> MERGEFIELD  $!data.ktvBaoQuan  \* MERGEFORMAT </w:instrText>
-            </w:r>
-            <w:r>
-              <w:fldChar w:fldCharType="separate"/>
-            </w:r>
-            <w:r>
-              <w:rPr>
-                <w:noProof/>
-              </w:rPr>
-              <w:t>«$!data.ktvBaoQuan»</w:t>
-            </w:r>
-            <w:r>
-              <w:rPr>
-                <w:noProof/>
-              </w:rPr>
-              <w:fldChar w:fldCharType="end"/>
-            </w:r>
+            <w:fldSimple w:instr=" MERGEFIELD  $!data.ktvBaoQuan  \* MERGEFORMAT ">
+              <w:r>
+                <w:rPr>
+                  <w:noProof/>
+                </w:rPr>
+                <w:t>«$!data.ktvBaoQuan»</w:t>
+              </w:r>
+            </w:fldSimple>
           </w:p>
         </w:tc>
         <w:tc>
@@ -1434,7 +1776,6 @@
           </w:p>
         </w:tc>
       </w:tr>
-      <w:bookmarkEnd w:id="0"/>
     </w:tbl>
     <w:p>
       <w:pPr>

</xml_diff>

<commit_message>
fix bug: sửa tempalte biên bản lấy mẫu
</commit_message>
<xml_diff>
--- a/src/main/resources/reports/xuatkhac/Biên bản lấy mẫu bàn giao mẫu.docx
+++ b/src/main/resources/reports/xuatkhac/Biên bản lấy mẫu bàn giao mẫu.docx
@@ -261,14 +261,27 @@
       <w:r>
         <w:t xml:space="preserve"> </w:t>
       </w:r>
-      <w:fldSimple w:instr=" MERGEFIELD  $!data.soBienBan  \* MERGEFORMAT ">
-        <w:r>
-          <w:rPr>
-            <w:noProof/>
-          </w:rPr>
-          <w:t>«$!data.soBienBan»</w:t>
-        </w:r>
-      </w:fldSimple>
+      <w:r>
+        <w:fldChar w:fldCharType="begin"/>
+      </w:r>
+      <w:r>
+        <w:instrText xml:space="preserve"> MERGEFIELD  $!data.soBienBan  \* MERGEFORMAT </w:instrText>
+      </w:r>
+      <w:r>
+        <w:fldChar w:fldCharType="separate"/>
+      </w:r>
+      <w:r>
+        <w:rPr>
+          <w:noProof/>
+        </w:rPr>
+        <w:t>«$!data.soBienBan»</w:t>
+      </w:r>
+      <w:r>
+        <w:rPr>
+          <w:noProof/>
+        </w:rPr>
+        <w:fldChar w:fldCharType="end"/>
+      </w:r>
       <w:r>
         <w:br/>
       </w:r>
@@ -288,14 +301,27 @@
       <w:r>
         <w:t xml:space="preserve"> </w:t>
       </w:r>
-      <w:fldSimple w:instr=" MERGEFIELD  $!data.soQdGiaoNvXh  \* MERGEFORMAT ">
-        <w:r>
-          <w:rPr>
-            <w:noProof/>
-          </w:rPr>
-          <w:t>«$!data.soQdGiaoNvXh»</w:t>
-        </w:r>
-      </w:fldSimple>
+      <w:r>
+        <w:fldChar w:fldCharType="begin"/>
+      </w:r>
+      <w:r>
+        <w:instrText xml:space="preserve"> MERGEFIELD  $!data.soQdGiaoNvXh  \* MERGEFORMAT </w:instrText>
+      </w:r>
+      <w:r>
+        <w:fldChar w:fldCharType="separate"/>
+      </w:r>
+      <w:r>
+        <w:rPr>
+          <w:noProof/>
+        </w:rPr>
+        <w:t>«$!data.soQdGiaoNvXh»</w:t>
+      </w:r>
+      <w:r>
+        <w:rPr>
+          <w:noProof/>
+        </w:rPr>
+        <w:fldChar w:fldCharType="end"/>
+      </w:r>
       <w:r>
         <w:t xml:space="preserve"> ký ngày</w:t>
       </w:r>
@@ -390,14 +416,27 @@
       <w:r>
         <w:t xml:space="preserve">, tại </w:t>
       </w:r>
-      <w:fldSimple w:instr=" MERGEFIELD  $!data.tenDvi  \* MERGEFORMAT ">
-        <w:r>
-          <w:rPr>
-            <w:noProof/>
-          </w:rPr>
-          <w:t>«$!data.tenDvi»</w:t>
-        </w:r>
-      </w:fldSimple>
+      <w:r>
+        <w:fldChar w:fldCharType="begin"/>
+      </w:r>
+      <w:r>
+        <w:instrText xml:space="preserve"> MERGEFIELD  $!data.tenDvi  \* MERGEFORMAT </w:instrText>
+      </w:r>
+      <w:r>
+        <w:fldChar w:fldCharType="separate"/>
+      </w:r>
+      <w:r>
+        <w:rPr>
+          <w:noProof/>
+        </w:rPr>
+        <w:t>«$!data.tenDvi»</w:t>
+      </w:r>
+      <w:r>
+        <w:rPr>
+          <w:noProof/>
+        </w:rPr>
+        <w:fldChar w:fldCharType="end"/>
+      </w:r>
       <w:r>
         <w:t>, chúng tôi gồm:</w:t>
       </w:r>
@@ -755,55 +794,68 @@
       <w:r>
         <w:t xml:space="preserve">kỹ thuật của </w:t>
       </w:r>
-      <w:fldSimple w:instr=" MERGEFIELD  $!data.tenCloaiVthh  \* MERGEFORMAT ">
+      <w:r>
+        <w:fldChar w:fldCharType="begin"/>
+      </w:r>
+      <w:r>
+        <w:instrText xml:space="preserve"> MERGEFIELD  $!data.tenCloaiVthh  \* MERGEFORMAT </w:instrText>
+      </w:r>
+      <w:r>
+        <w:fldChar w:fldCharType="separate"/>
+      </w:r>
+      <w:r>
+        <w:rPr>
+          <w:noProof/>
+        </w:rPr>
+        <w:t>«$!data.tenCloaiVthh»</w:t>
+      </w:r>
+      <w:r>
+        <w:rPr>
+          <w:noProof/>
+        </w:rPr>
+        <w:fldChar w:fldCharType="end"/>
+      </w:r>
+      <w:r>
+        <w:t xml:space="preserve"> </w:t>
+      </w:r>
+      <w:r>
+        <w:t xml:space="preserve">tại </w:t>
+      </w:r>
+      <w:r>
+        <w:fldChar w:fldCharType="begin"/>
+      </w:r>
+      <w:r>
+        <w:instrText xml:space="preserve"> MERGEFIELD  $!data.tenDvi  \* MERGEFORMAT </w:instrText>
+      </w:r>
+      <w:r>
+        <w:fldChar w:fldCharType="separate"/>
+      </w:r>
+      <w:r>
+        <w:rPr>
+          <w:noProof/>
+        </w:rPr>
+        <w:t>«$!data.tenDvi»</w:t>
+      </w:r>
+      <w:r>
+        <w:rPr>
+          <w:noProof/>
+        </w:rPr>
+        <w:fldChar w:fldCharType="end"/>
+      </w:r>
+      <w:r>
+        <w:t xml:space="preserve"> </w:t>
+      </w:r>
+      <w:r>
+        <w:t xml:space="preserve">thuộc </w:t>
+      </w:r>
+      <w:fldSimple w:instr=" MERGEFIELD  $!data.tenDviCha  \* MERGEFORMAT ">
         <w:r>
           <w:rPr>
             <w:noProof/>
           </w:rPr>
-          <w:t>«$!data.tenCloaiVthh»</w:t>
+          <w:t>«$!data.tenDviCha»</w:t>
         </w:r>
       </w:fldSimple>
-      <w:r>
-        <w:t xml:space="preserve"> </w:t>
-      </w:r>
-      <w:r>
-        <w:t xml:space="preserve">tại </w:t>
-      </w:r>
-      <w:fldSimple w:instr=" MERGEFIELD  $!data.tenDvi  \* MERGEFORMAT ">
-        <w:r>
-          <w:rPr>
-            <w:noProof/>
-          </w:rPr>
-          <w:t>«$!data.tenDvi»</w:t>
-        </w:r>
-      </w:fldSimple>
-      <w:r>
-        <w:t xml:space="preserve"> </w:t>
-      </w:r>
-      <w:r>
-        <w:t xml:space="preserve">thuộc </w:t>
-      </w:r>
-      <w:r>
-        <w:fldChar w:fldCharType="begin"/>
-      </w:r>
-      <w:r>
-        <w:instrText xml:space="preserve"> MERGEFIELD  $!data.tenDviCha  \* MERGEFORMAT </w:instrText>
-      </w:r>
-      <w:r>
-        <w:fldChar w:fldCharType="separate"/>
-      </w:r>
-      <w:r>
-        <w:rPr>
-          <w:noProof/>
-        </w:rPr>
-        <w:t>«$!data.tenDviCha»</w:t>
-      </w:r>
-      <w:r>
-        <w:rPr>
-          <w:noProof/>
-        </w:rPr>
-        <w:fldChar w:fldCharType="end"/>
-      </w:r>
       <w:r>
         <w:t>, cụ thể như sau:</w:t>
       </w:r>
@@ -846,51 +898,25 @@
       <w:r>
         <w:t xml:space="preserve">: </w:t>
       </w:r>
-      <w:r>
-        <w:fldChar w:fldCharType="begin"/>
-      </w:r>
-      <w:r>
-        <w:instrText xml:space="preserve"> MERGEFIELD  $!data.slHetHan  \* MERGEFORMAT </w:instrText>
-      </w:r>
-      <w:r>
-        <w:fldChar w:fldCharType="separate"/>
-      </w:r>
-      <w:r>
-        <w:rPr>
-          <w:noProof/>
-        </w:rPr>
-        <w:t>«$!data.slHetHan»</w:t>
-      </w:r>
-      <w:r>
-        <w:rPr>
-          <w:noProof/>
-        </w:rPr>
-        <w:fldChar w:fldCharType="end"/>
-      </w:r>
+      <w:fldSimple w:instr=" MERGEFIELD  $!data.slHetHan  \* MERGEFORMAT ">
+        <w:r>
+          <w:rPr>
+            <w:noProof/>
+          </w:rPr>
+          <w:t>«$!data.slHetHan»</w:t>
+        </w:r>
+      </w:fldSimple>
       <w:r>
         <w:t xml:space="preserve"> </w:t>
       </w:r>
-      <w:r>
-        <w:fldChar w:fldCharType="begin"/>
-      </w:r>
-      <w:r>
-        <w:instrText xml:space="preserve"> MERGEFIELD  $!data.doViTinh  \* MERGEFORMAT </w:instrText>
-      </w:r>
-      <w:r>
-        <w:fldChar w:fldCharType="separate"/>
-      </w:r>
-      <w:r>
-        <w:rPr>
-          <w:noProof/>
-        </w:rPr>
-        <w:t>«$!data.doViTinh»</w:t>
-      </w:r>
-      <w:r>
-        <w:rPr>
-          <w:noProof/>
-        </w:rPr>
-        <w:fldChar w:fldCharType="end"/>
-      </w:r>
+      <w:fldSimple w:instr=" MERGEFIELD  $!data.doViTinh  \* MERGEFORMAT ">
+        <w:r>
+          <w:rPr>
+            <w:noProof/>
+          </w:rPr>
+          <w:t>«$!data.doViTinh»</w:t>
+        </w:r>
+      </w:fldSimple>
     </w:p>
     <w:p>
       <w:pPr>
@@ -1360,6 +1386,8 @@
               </w:rPr>
               <w:fldChar w:fldCharType="end"/>
             </w:r>
+            <w:bookmarkStart w:id="0" w:name="_GoBack"/>
+            <w:bookmarkEnd w:id="0"/>
           </w:p>
         </w:tc>
       </w:tr>
@@ -1388,32 +1416,17 @@
         <w:ind w:left="360" w:firstLine="360"/>
         <w:jc w:val="both"/>
       </w:pPr>
-      <w:bookmarkStart w:id="0" w:name="_GoBack"/>
-      <w:bookmarkEnd w:id="0"/>
       <w:r>
         <w:t xml:space="preserve">Mẫu được dán kín, được niêm phong và đóng dấu của </w:t>
       </w:r>
-      <w:r>
-        <w:fldChar w:fldCharType="begin"/>
-      </w:r>
-      <w:r>
-        <w:instrText xml:space="preserve"> MERGEFIELD  $!data.tenDvi  \* MERGEFORMAT </w:instrText>
-      </w:r>
-      <w:r>
-        <w:fldChar w:fldCharType="separate"/>
-      </w:r>
-      <w:r>
-        <w:rPr>
-          <w:noProof/>
-        </w:rPr>
-        <w:t>«$!data.tenDvi»</w:t>
-      </w:r>
-      <w:r>
-        <w:rPr>
-          <w:noProof/>
-        </w:rPr>
-        <w:fldChar w:fldCharType="end"/>
-      </w:r>
+      <w:fldSimple w:instr=" MERGEFIELD  $!data.tenDvi  \* MERGEFORMAT ">
+        <w:r>
+          <w:rPr>
+            <w:noProof/>
+          </w:rPr>
+          <w:t>«$!data.tenDvi»</w:t>
+        </w:r>
+      </w:fldSimple>
       <w:r>
         <w:t>, có chữ ký đại diện của tham gia lấy mẫu theo quy định.</w:t>
       </w:r>
@@ -1654,14 +1667,27 @@
                 <w:lang w:val="nl-NL"/>
               </w:rPr>
             </w:pPr>
-            <w:fldSimple w:instr=" MERGEFIELD  $!data.ktvBaoQuan  \* MERGEFORMAT ">
-              <w:r>
-                <w:rPr>
-                  <w:noProof/>
-                </w:rPr>
-                <w:t>«$!data.ktvBaoQuan»</w:t>
-              </w:r>
-            </w:fldSimple>
+            <w:r>
+              <w:fldChar w:fldCharType="begin"/>
+            </w:r>
+            <w:r>
+              <w:instrText xml:space="preserve"> MERGEFIELD  $!data.ktvBaoQuan  \* MERGEFORMAT </w:instrText>
+            </w:r>
+            <w:r>
+              <w:fldChar w:fldCharType="separate"/>
+            </w:r>
+            <w:r>
+              <w:rPr>
+                <w:noProof/>
+              </w:rPr>
+              <w:t>«$!data.ktvBaoQuan»</w:t>
+            </w:r>
+            <w:r>
+              <w:rPr>
+                <w:noProof/>
+              </w:rPr>
+              <w:fldChar w:fldCharType="end"/>
+            </w:r>
           </w:p>
         </w:tc>
         <w:tc>

</xml_diff>